<commit_message>
12/08/24 Module 9.2 Assignment: APIs
</commit_message>
<xml_diff>
--- a/module-9/trueworthy-APIs.docx
+++ b/module-9/trueworthy-APIs.docx
@@ -30,18 +30,42 @@
       <w:pPr>
         <w:pStyle w:val="NoSpacing"/>
       </w:pPr>
+      <w:hyperlink r:id="rId4" w:history="1">
+        <w:r>
+          <w:rPr>
+            <w:rStyle w:val="Hyperlink"/>
+          </w:rPr>
+          <w:t>https://github.com/trueworthy/csd-325/tree/main/module-9</w:t>
+        </w:r>
+      </w:hyperlink>
+    </w:p>
+    <w:p>
+      <w:pPr>
+        <w:pStyle w:val="NoSpacing"/>
+      </w:pPr>
     </w:p>
     <w:p>
       <w:pPr>
         <w:pStyle w:val="NoSpacing"/>
       </w:pPr>
       <w:r>
-        <w:t xml:space="preserve">4. </w:t>
+        <w:t xml:space="preserve">Establish connection, </w:t>
       </w:r>
       <w:r>
-        <w:t xml:space="preserve">Connection establish for </w:t>
+        <w:t>retrieving current astronauts and formatting outpu</w:t>
       </w:r>
-      <w:hyperlink r:id="rId4" w:history="1">
+      <w:r>
+        <w:t xml:space="preserve">t using: </w:t>
+      </w:r>
+    </w:p>
+    <w:p>
+      <w:pPr>
+        <w:pStyle w:val="NoSpacing"/>
+        <w:rPr>
+          <w:rStyle w:val="Hyperlink"/>
+        </w:rPr>
+      </w:pPr>
+      <w:hyperlink r:id="rId5" w:history="1">
         <w:r>
           <w:rPr>
             <w:rStyle w:val="Hyperlink"/>
@@ -49,6 +73,11 @@
           <w:t>http://api.open-notify.org/astros.json</w:t>
         </w:r>
       </w:hyperlink>
+    </w:p>
+    <w:p>
+      <w:pPr>
+        <w:pStyle w:val="NoSpacing"/>
+      </w:pPr>
     </w:p>
     <w:p>
       <w:pPr>
@@ -74,7 +103,7 @@
                     <pic:cNvPicPr/>
                   </pic:nvPicPr>
                   <pic:blipFill>
-                    <a:blip r:embed="rId5"/>
+                    <a:blip r:embed="rId6"/>
                     <a:stretch>
                       <a:fillRect/>
                     </a:stretch>
@@ -104,6 +133,124 @@
       <w:pPr>
         <w:pStyle w:val="NoSpacing"/>
       </w:pPr>
+      <w:r>
+        <w:rPr>
+          <w:noProof/>
+        </w:rPr>
+        <w:drawing>
+          <wp:inline distT="0" distB="0" distL="0" distR="0" wp14:anchorId="0F25AEF9" wp14:editId="52BA94C7">
+            <wp:extent cx="2471482" cy="5734050"/>
+            <wp:effectExtent l="0" t="0" r="5080" b="0"/>
+            <wp:docPr id="970338904" name="Picture 1" descr="A screenshot of a computer program&#10;&#10;Description automatically generated"/>
+            <wp:cNvGraphicFramePr>
+              <a:graphicFrameLocks xmlns:a="http://schemas.openxmlformats.org/drawingml/2006/main" noChangeAspect="1"/>
+            </wp:cNvGraphicFramePr>
+            <a:graphic xmlns:a="http://schemas.openxmlformats.org/drawingml/2006/main">
+              <a:graphicData uri="http://schemas.openxmlformats.org/drawingml/2006/picture">
+                <pic:pic xmlns:pic="http://schemas.openxmlformats.org/drawingml/2006/picture">
+                  <pic:nvPicPr>
+                    <pic:cNvPr id="970338904" name="Picture 1" descr="A screenshot of a computer program&#10;&#10;Description automatically generated"/>
+                    <pic:cNvPicPr/>
+                  </pic:nvPicPr>
+                  <pic:blipFill>
+                    <a:blip r:embed="rId7"/>
+                    <a:stretch>
+                      <a:fillRect/>
+                    </a:stretch>
+                  </pic:blipFill>
+                  <pic:spPr>
+                    <a:xfrm>
+                      <a:off x="0" y="0"/>
+                      <a:ext cx="2477441" cy="5747876"/>
+                    </a:xfrm>
+                    <a:prstGeom prst="rect">
+                      <a:avLst/>
+                    </a:prstGeom>
+                  </pic:spPr>
+                </pic:pic>
+              </a:graphicData>
+            </a:graphic>
+          </wp:inline>
+        </w:drawing>
+      </w:r>
+    </w:p>
+    <w:p>
+      <w:pPr>
+        <w:pStyle w:val="NoSpacing"/>
+        <w:rPr>
+          <w:noProof/>
+        </w:rPr>
+      </w:pPr>
+    </w:p>
+    <w:p>
+      <w:pPr>
+        <w:pStyle w:val="NoSpacing"/>
+        <w:rPr>
+          <w:noProof/>
+        </w:rPr>
+      </w:pPr>
+      <w:hyperlink r:id="rId8" w:history="1">
+        <w:r>
+          <w:rPr>
+            <w:rStyle w:val="Hyperlink"/>
+            <w:noProof/>
+          </w:rPr>
+          <w:t>https://pokeapi.co/</w:t>
+        </w:r>
+      </w:hyperlink>
+    </w:p>
+    <w:p>
+      <w:pPr>
+        <w:pStyle w:val="NoSpacing"/>
+        <w:rPr>
+          <w:noProof/>
+        </w:rPr>
+      </w:pPr>
+    </w:p>
+    <w:p>
+      <w:pPr>
+        <w:pStyle w:val="NoSpacing"/>
+      </w:pPr>
+      <w:r>
+        <w:rPr>
+          <w:noProof/>
+        </w:rPr>
+        <w:drawing>
+          <wp:inline distT="0" distB="0" distL="0" distR="0" wp14:anchorId="018DB3B2" wp14:editId="343368DD">
+            <wp:extent cx="4238095" cy="3257143"/>
+            <wp:effectExtent l="0" t="0" r="0" b="635"/>
+            <wp:docPr id="988990649" name="Picture 1"/>
+            <wp:cNvGraphicFramePr>
+              <a:graphicFrameLocks xmlns:a="http://schemas.openxmlformats.org/drawingml/2006/main" noChangeAspect="1"/>
+            </wp:cNvGraphicFramePr>
+            <a:graphic xmlns:a="http://schemas.openxmlformats.org/drawingml/2006/main">
+              <a:graphicData uri="http://schemas.openxmlformats.org/drawingml/2006/picture">
+                <pic:pic xmlns:pic="http://schemas.openxmlformats.org/drawingml/2006/picture">
+                  <pic:nvPicPr>
+                    <pic:cNvPr id="988990649" name=""/>
+                    <pic:cNvPicPr/>
+                  </pic:nvPicPr>
+                  <pic:blipFill>
+                    <a:blip r:embed="rId9"/>
+                    <a:stretch>
+                      <a:fillRect/>
+                    </a:stretch>
+                  </pic:blipFill>
+                  <pic:spPr>
+                    <a:xfrm>
+                      <a:off x="0" y="0"/>
+                      <a:ext cx="4238095" cy="3257143"/>
+                    </a:xfrm>
+                    <a:prstGeom prst="rect">
+                      <a:avLst/>
+                    </a:prstGeom>
+                  </pic:spPr>
+                </pic:pic>
+              </a:graphicData>
+            </a:graphic>
+          </wp:inline>
+        </w:drawing>
+      </w:r>
     </w:p>
     <w:sectPr>
       <w:pgSz w:w="12240" w:h="15840"/>

</xml_diff>